<commit_message>
docs: Diagramme angepasst und API-Doc hinzugefügt
Außerdem kleinere Sachen im Code korrigiert und BonusTest repariert.
Refs: SCP-131, SCP-130, SCP-122, SCP-124
Time: 2.5 h
</commit_message>
<xml_diff>
--- a/Dokumente/API Doc.docx
+++ b/Dokumente/API Doc.docx
@@ -13,36 +13,68 @@
     <w:p>
       <w:pPr>
         <w:pStyle w:val="berschrift2"/>
+        <w:rPr>
+          <w:lang w:val="en-US"/>
+        </w:rPr>
       </w:pPr>
       <w:proofErr w:type="spellStart"/>
       <w:proofErr w:type="gramStart"/>
       <w:r>
+        <w:rPr>
+          <w:lang w:val="en-US"/>
+        </w:rPr>
         <w:t>getSport</w:t>
       </w:r>
       <w:proofErr w:type="spellEnd"/>
       <w:r>
+        <w:rPr>
+          <w:lang w:val="en-US"/>
+        </w:rPr>
         <w:t>(</w:t>
       </w:r>
       <w:proofErr w:type="gramEnd"/>
       <w:r>
+        <w:rPr>
+          <w:lang w:val="en-US"/>
+        </w:rPr>
         <w:t>)</w:t>
       </w:r>
     </w:p>
     <w:p>
-      <w:r>
+      <w:pPr>
+        <w:rPr>
+          <w:lang w:val="en-US"/>
+        </w:rPr>
+      </w:pPr>
+      <w:r>
+        <w:rPr>
+          <w:lang w:val="en-US"/>
+        </w:rPr>
         <w:t xml:space="preserve">Returns all </w:t>
       </w:r>
-      <w:proofErr w:type="spellStart"/>
-      <w:r>
+      <w:r>
+        <w:rPr>
+          <w:lang w:val="en-US"/>
+        </w:rPr>
         <w:t>sports</w:t>
       </w:r>
-      <w:proofErr w:type="spellEnd"/>
-      <w:r>
+      <w:r>
+        <w:rPr>
+          <w:lang w:val="en-US"/>
+        </w:rPr>
         <w:t>.</w:t>
       </w:r>
     </w:p>
     <w:p>
-      <w:r>
+      <w:pPr>
+        <w:rPr>
+          <w:lang w:val="en-US"/>
+        </w:rPr>
+      </w:pPr>
+      <w:r>
+        <w:rPr>
+          <w:lang w:val="en-US"/>
+        </w:rPr>
         <w:t>Return:</w:t>
       </w:r>
     </w:p>
@@ -402,13 +434,7 @@
         <w:rPr>
           <w:lang w:val="en-US"/>
         </w:rPr>
-        <w:t>A</w:t>
-      </w:r>
-      <w:r>
-        <w:rPr>
-          <w:lang w:val="en-US"/>
-        </w:rPr>
-        <w:t>ccess: /sport/</w:t>
+        <w:t>Access: /sport/</w:t>
       </w:r>
       <w:proofErr w:type="spellStart"/>
       <w:r>
@@ -1291,19 +1317,7 @@
         <w:rPr>
           <w:lang w:val="en-US"/>
         </w:rPr>
-        <w:t xml:space="preserve">Returns all challenges </w:t>
-      </w:r>
-      <w:r>
-        <w:rPr>
-          <w:lang w:val="en-US"/>
-        </w:rPr>
-        <w:t>currently running</w:t>
-      </w:r>
-      <w:r>
-        <w:rPr>
-          <w:lang w:val="en-US"/>
-        </w:rPr>
-        <w:t>.</w:t>
+        <w:t>Returns all challenges currently running.</w:t>
       </w:r>
     </w:p>
     <w:p>
@@ -1528,31 +1542,7 @@
         <w:rPr>
           <w:lang w:val="en-US"/>
         </w:rPr>
-        <w:t xml:space="preserve">Returns all </w:t>
-      </w:r>
-      <w:r>
-        <w:rPr>
-          <w:lang w:val="en-US"/>
-        </w:rPr>
-        <w:t xml:space="preserve">past </w:t>
-      </w:r>
-      <w:r>
-        <w:rPr>
-          <w:lang w:val="en-US"/>
-        </w:rPr>
-        <w:t>challenge</w:t>
-      </w:r>
-      <w:r>
-        <w:rPr>
-          <w:lang w:val="en-US"/>
-        </w:rPr>
-        <w:t>s</w:t>
-      </w:r>
-      <w:r>
-        <w:rPr>
-          <w:lang w:val="en-US"/>
-        </w:rPr>
-        <w:t>.</w:t>
+        <w:t>Returns all past challenges.</w:t>
       </w:r>
     </w:p>
     <w:p>
@@ -1859,13 +1849,7 @@
         <w:rPr>
           <w:lang w:val="en-US"/>
         </w:rPr>
-        <w:t>String name, String desc, Date start, Date end, pic Picture, float target</w:t>
-      </w:r>
-      <w:r>
-        <w:rPr>
-          <w:lang w:val="en-US"/>
-        </w:rPr>
-        <w:t>)</w:t>
+        <w:t>String name, String desc, Date start, Date end, pic Picture, float target)</w:t>
       </w:r>
     </w:p>
     <w:p>
@@ -2994,13 +2978,7 @@
         <w:rPr>
           <w:lang w:val="en-US"/>
         </w:rPr>
-        <w:t>add</w:t>
-      </w:r>
-      <w:r>
-        <w:rPr>
-          <w:lang w:val="en-US"/>
-        </w:rPr>
-        <w:t>BonusForChallenge</w:t>
+        <w:t>addBonusForChallenge</w:t>
       </w:r>
       <w:proofErr w:type="spellEnd"/>
     </w:p>
@@ -3017,13 +2995,7 @@
         <w:rPr>
           <w:lang w:val="en-US"/>
         </w:rPr>
-        <w:t>change</w:t>
-      </w:r>
-      <w:r>
-        <w:rPr>
-          <w:lang w:val="en-US"/>
-        </w:rPr>
-        <w:t>BonusForChallenge</w:t>
+        <w:t>changeBonusForChallenge</w:t>
       </w:r>
       <w:proofErr w:type="spellEnd"/>
       <w:r>
@@ -3160,13 +3132,7 @@
         <w:rPr>
           <w:lang w:val="en-US"/>
         </w:rPr>
-        <w:t>change</w:t>
-      </w:r>
-      <w:r>
-        <w:rPr>
-          <w:lang w:val="en-US"/>
-        </w:rPr>
-        <w:t>BonusForChallenge</w:t>
+        <w:t>changeBonusForChallenge</w:t>
       </w:r>
       <w:proofErr w:type="spellEnd"/>
     </w:p>
@@ -3252,13 +3218,7 @@
         <w:rPr>
           <w:lang w:val="en-US"/>
         </w:rPr>
-        <w:t>Return</w:t>
-      </w:r>
-      <w:r>
-        <w:rPr>
-          <w:lang w:val="en-US"/>
-        </w:rPr>
-        <w:t>s Team for user.</w:t>
+        <w:t>Returns Team for user.</w:t>
       </w:r>
     </w:p>
     <w:p>
@@ -3392,6 +3352,206 @@
         <w:rPr>
           <w:lang w:val="en-US"/>
         </w:rPr>
+        <w:t>getUserTeams</w:t>
+      </w:r>
+      <w:proofErr w:type="spellEnd"/>
+      <w:r>
+        <w:rPr>
+          <w:lang w:val="en-US"/>
+        </w:rPr>
+        <w:t>(</w:t>
+      </w:r>
+      <w:proofErr w:type="gramEnd"/>
+      <w:r>
+        <w:rPr>
+          <w:lang w:val="en-US"/>
+        </w:rPr>
+        <w:t xml:space="preserve">int </w:t>
+      </w:r>
+      <w:proofErr w:type="spellStart"/>
+      <w:r>
+        <w:rPr>
+          <w:lang w:val="en-US"/>
+        </w:rPr>
+        <w:t>userID</w:t>
+      </w:r>
+      <w:proofErr w:type="spellEnd"/>
+      <w:r>
+        <w:rPr>
+          <w:lang w:val="en-US"/>
+        </w:rPr>
+        <w:t>)</w:t>
+      </w:r>
+    </w:p>
+    <w:p>
+      <w:pPr>
+        <w:rPr>
+          <w:lang w:val="en-US"/>
+        </w:rPr>
+      </w:pPr>
+      <w:r>
+        <w:rPr>
+          <w:lang w:val="en-US"/>
+        </w:rPr>
+        <w:t>Returns Teams for user.</w:t>
+      </w:r>
+    </w:p>
+    <w:p>
+      <w:pPr>
+        <w:rPr>
+          <w:lang w:val="en-US"/>
+        </w:rPr>
+      </w:pPr>
+      <w:r>
+        <w:rPr>
+          <w:lang w:val="en-US"/>
+        </w:rPr>
+        <w:t>Return:</w:t>
+      </w:r>
+    </w:p>
+    <w:p>
+      <w:pPr>
+        <w:pStyle w:val="Listenabsatz"/>
+        <w:numPr>
+          <w:ilvl w:val="0"/>
+          <w:numId w:val="1"/>
+        </w:numPr>
+        <w:rPr>
+          <w:lang w:val="en-US"/>
+        </w:rPr>
+      </w:pPr>
+      <w:r>
+        <w:rPr>
+          <w:lang w:val="en-US"/>
+        </w:rPr>
+        <w:t>List of Teams for User</w:t>
+      </w:r>
+    </w:p>
+    <w:p>
+      <w:pPr>
+        <w:pStyle w:val="Listenabsatz"/>
+        <w:numPr>
+          <w:ilvl w:val="1"/>
+          <w:numId w:val="1"/>
+        </w:numPr>
+        <w:rPr>
+          <w:lang w:val="en-US"/>
+        </w:rPr>
+      </w:pPr>
+      <w:r>
+        <w:rPr>
+          <w:lang w:val="en-US"/>
+        </w:rPr>
+        <w:t xml:space="preserve">Team </w:t>
+      </w:r>
+      <w:r>
+        <w:rPr>
+          <w:lang w:val="en-US"/>
+        </w:rPr>
+        <w:t>ID</w:t>
+      </w:r>
+    </w:p>
+    <w:p>
+      <w:pPr>
+        <w:pStyle w:val="Listenabsatz"/>
+        <w:numPr>
+          <w:ilvl w:val="1"/>
+          <w:numId w:val="1"/>
+        </w:numPr>
+        <w:rPr>
+          <w:lang w:val="en-US"/>
+        </w:rPr>
+      </w:pPr>
+      <w:r>
+        <w:rPr>
+          <w:lang w:val="en-US"/>
+        </w:rPr>
+        <w:t>Challenge ID</w:t>
+      </w:r>
+    </w:p>
+    <w:p>
+      <w:pPr>
+        <w:pStyle w:val="Listenabsatz"/>
+        <w:numPr>
+          <w:ilvl w:val="1"/>
+          <w:numId w:val="1"/>
+        </w:numPr>
+        <w:rPr>
+          <w:lang w:val="en-US"/>
+        </w:rPr>
+      </w:pPr>
+      <w:r>
+        <w:rPr>
+          <w:lang w:val="en-US"/>
+        </w:rPr>
+        <w:t>Name</w:t>
+      </w:r>
+    </w:p>
+    <w:p>
+      <w:pPr>
+        <w:pStyle w:val="Listenabsatz"/>
+        <w:numPr>
+          <w:ilvl w:val="1"/>
+          <w:numId w:val="1"/>
+        </w:numPr>
+        <w:rPr>
+          <w:lang w:val="en-US"/>
+        </w:rPr>
+      </w:pPr>
+      <w:r>
+        <w:rPr>
+          <w:lang w:val="en-US"/>
+        </w:rPr>
+        <w:t>Picture</w:t>
+      </w:r>
+    </w:p>
+    <w:p>
+      <w:pPr>
+        <w:pStyle w:val="Listenabsatz"/>
+        <w:numPr>
+          <w:ilvl w:val="1"/>
+          <w:numId w:val="1"/>
+        </w:numPr>
+        <w:rPr>
+          <w:lang w:val="en-US"/>
+        </w:rPr>
+      </w:pPr>
+      <w:r>
+        <w:rPr>
+          <w:lang w:val="en-US"/>
+        </w:rPr>
+        <w:t>List of Members</w:t>
+      </w:r>
+    </w:p>
+    <w:p>
+      <w:pPr>
+        <w:rPr>
+          <w:lang w:val="en-US"/>
+        </w:rPr>
+      </w:pPr>
+      <w:r>
+        <w:rPr>
+          <w:lang w:val="en-US"/>
+        </w:rPr>
+        <w:t>Access: /</w:t>
+      </w:r>
+      <w:r>
+        <w:rPr>
+          <w:lang w:val="en-US"/>
+        </w:rPr>
+        <w:t>team</w:t>
+      </w:r>
+      <w:r>
+        <w:rPr>
+          <w:lang w:val="en-US"/>
+        </w:rPr>
+        <w:t>/</w:t>
+      </w:r>
+      <w:proofErr w:type="spellStart"/>
+      <w:r>
+        <w:rPr>
+          <w:lang w:val="en-US"/>
+        </w:rPr>
         <w:t>getUserTeam</w:t>
       </w:r>
       <w:r>
@@ -3401,6 +3561,23 @@
         <w:t>s</w:t>
       </w:r>
       <w:proofErr w:type="spellEnd"/>
+    </w:p>
+    <w:p>
+      <w:pPr>
+        <w:pStyle w:val="berschrift2"/>
+        <w:rPr>
+          <w:lang w:val="en-US"/>
+        </w:rPr>
+      </w:pPr>
+      <w:proofErr w:type="spellStart"/>
+      <w:proofErr w:type="gramStart"/>
+      <w:r>
+        <w:rPr>
+          <w:lang w:val="en-US"/>
+        </w:rPr>
+        <w:t>addTeam</w:t>
+      </w:r>
+      <w:proofErr w:type="spellEnd"/>
       <w:r>
         <w:rPr>
           <w:lang w:val="en-US"/>
@@ -3419,9 +3596,21 @@
         <w:rPr>
           <w:lang w:val="en-US"/>
         </w:rPr>
-        <w:t>userID</w:t>
-      </w:r>
-      <w:proofErr w:type="spellEnd"/>
+        <w:t>challengeID</w:t>
+      </w:r>
+      <w:proofErr w:type="spellEnd"/>
+      <w:r>
+        <w:rPr>
+          <w:lang w:val="en-US"/>
+        </w:rPr>
+        <w:t xml:space="preserve">, </w:t>
+      </w:r>
+      <w:r>
+        <w:rPr>
+          <w:lang w:val="en-US"/>
+        </w:rPr>
+        <w:t>String name, Pic picture</w:t>
+      </w:r>
       <w:r>
         <w:rPr>
           <w:lang w:val="en-US"/>
@@ -3439,19 +3628,19 @@
         <w:rPr>
           <w:lang w:val="en-US"/>
         </w:rPr>
-        <w:t>Returns Team</w:t>
-      </w:r>
-      <w:r>
-        <w:rPr>
-          <w:lang w:val="en-US"/>
-        </w:rPr>
-        <w:t>s</w:t>
-      </w:r>
-      <w:r>
-        <w:rPr>
-          <w:lang w:val="en-US"/>
-        </w:rPr>
-        <w:t xml:space="preserve"> for user.</w:t>
+        <w:t xml:space="preserve">Adds </w:t>
+      </w:r>
+      <w:r>
+        <w:rPr>
+          <w:lang w:val="en-US"/>
+        </w:rPr>
+        <w:t>Team</w:t>
+      </w:r>
+      <w:r>
+        <w:rPr>
+          <w:lang w:val="en-US"/>
+        </w:rPr>
+        <w:t xml:space="preserve"> for challenge to DB.</w:t>
       </w:r>
     </w:p>
     <w:p>
@@ -3482,107 +3671,11 @@
         <w:rPr>
           <w:lang w:val="en-US"/>
         </w:rPr>
-        <w:t>List of Teams for User</w:t>
-      </w:r>
-    </w:p>
-    <w:p>
-      <w:pPr>
-        <w:pStyle w:val="Listenabsatz"/>
-        <w:numPr>
-          <w:ilvl w:val="1"/>
-          <w:numId w:val="1"/>
-        </w:numPr>
-        <w:rPr>
-          <w:lang w:val="en-US"/>
-        </w:rPr>
-      </w:pPr>
-      <w:r>
-        <w:rPr>
-          <w:lang w:val="en-US"/>
-        </w:rPr>
-        <w:t xml:space="preserve">Team </w:t>
-      </w:r>
-      <w:r>
-        <w:rPr>
-          <w:lang w:val="en-US"/>
-        </w:rPr>
         <w:t>ID</w:t>
       </w:r>
     </w:p>
     <w:p>
       <w:pPr>
-        <w:pStyle w:val="Listenabsatz"/>
-        <w:numPr>
-          <w:ilvl w:val="1"/>
-          <w:numId w:val="1"/>
-        </w:numPr>
-        <w:rPr>
-          <w:lang w:val="en-US"/>
-        </w:rPr>
-      </w:pPr>
-      <w:r>
-        <w:rPr>
-          <w:lang w:val="en-US"/>
-        </w:rPr>
-        <w:t>Challenge ID</w:t>
-      </w:r>
-    </w:p>
-    <w:p>
-      <w:pPr>
-        <w:pStyle w:val="Listenabsatz"/>
-        <w:numPr>
-          <w:ilvl w:val="1"/>
-          <w:numId w:val="1"/>
-        </w:numPr>
-        <w:rPr>
-          <w:lang w:val="en-US"/>
-        </w:rPr>
-      </w:pPr>
-      <w:r>
-        <w:rPr>
-          <w:lang w:val="en-US"/>
-        </w:rPr>
-        <w:t>Name</w:t>
-      </w:r>
-    </w:p>
-    <w:p>
-      <w:pPr>
-        <w:pStyle w:val="Listenabsatz"/>
-        <w:numPr>
-          <w:ilvl w:val="1"/>
-          <w:numId w:val="1"/>
-        </w:numPr>
-        <w:rPr>
-          <w:lang w:val="en-US"/>
-        </w:rPr>
-      </w:pPr>
-      <w:r>
-        <w:rPr>
-          <w:lang w:val="en-US"/>
-        </w:rPr>
-        <w:t>Picture</w:t>
-      </w:r>
-    </w:p>
-    <w:p>
-      <w:pPr>
-        <w:pStyle w:val="Listenabsatz"/>
-        <w:numPr>
-          <w:ilvl w:val="1"/>
-          <w:numId w:val="1"/>
-        </w:numPr>
-        <w:rPr>
-          <w:lang w:val="en-US"/>
-        </w:rPr>
-      </w:pPr>
-      <w:r>
-        <w:rPr>
-          <w:lang w:val="en-US"/>
-        </w:rPr>
-        <w:t>List of Members</w:t>
-      </w:r>
-    </w:p>
-    <w:p>
-      <w:pPr>
         <w:rPr>
           <w:lang w:val="en-US"/>
         </w:rPr>
@@ -3610,13 +3703,7 @@
         <w:rPr>
           <w:lang w:val="en-US"/>
         </w:rPr>
-        <w:t>getUserTeam</w:t>
-      </w:r>
-      <w:r>
-        <w:rPr>
-          <w:lang w:val="en-US"/>
-        </w:rPr>
-        <w:t>s</w:t>
+        <w:t>addTeam</w:t>
       </w:r>
       <w:proofErr w:type="spellEnd"/>
     </w:p>
@@ -3633,7 +3720,7 @@
         <w:rPr>
           <w:lang w:val="en-US"/>
         </w:rPr>
-        <w:t>addTeam</w:t>
+        <w:t>changeTeam</w:t>
       </w:r>
       <w:proofErr w:type="spellEnd"/>
       <w:r>
@@ -3661,44 +3748,32 @@
         <w:rPr>
           <w:lang w:val="en-US"/>
         </w:rPr>
-        <w:t xml:space="preserve">, </w:t>
-      </w:r>
-      <w:r>
-        <w:rPr>
-          <w:lang w:val="en-US"/>
-        </w:rPr>
-        <w:t>String name, Pic picture</w:t>
-      </w:r>
-      <w:r>
-        <w:rPr>
-          <w:lang w:val="en-US"/>
-        </w:rPr>
-        <w:t>)</w:t>
-      </w:r>
-    </w:p>
-    <w:p>
-      <w:pPr>
-        <w:rPr>
-          <w:lang w:val="en-US"/>
-        </w:rPr>
-      </w:pPr>
-      <w:r>
-        <w:rPr>
-          <w:lang w:val="en-US"/>
-        </w:rPr>
-        <w:t xml:space="preserve">Adds </w:t>
-      </w:r>
-      <w:r>
-        <w:rPr>
-          <w:lang w:val="en-US"/>
-        </w:rPr>
-        <w:t>Team</w:t>
-      </w:r>
-      <w:r>
-        <w:rPr>
-          <w:lang w:val="en-US"/>
-        </w:rPr>
-        <w:t xml:space="preserve"> for challenge to DB.</w:t>
+        <w:t>, String name, Pic picture)</w:t>
+      </w:r>
+    </w:p>
+    <w:p>
+      <w:pPr>
+        <w:rPr>
+          <w:lang w:val="en-US"/>
+        </w:rPr>
+      </w:pPr>
+      <w:r>
+        <w:rPr>
+          <w:lang w:val="en-US"/>
+        </w:rPr>
+        <w:t xml:space="preserve">Changes </w:t>
+      </w:r>
+      <w:r>
+        <w:rPr>
+          <w:lang w:val="en-US"/>
+        </w:rPr>
+        <w:t>team</w:t>
+      </w:r>
+      <w:r>
+        <w:rPr>
+          <w:lang w:val="en-US"/>
+        </w:rPr>
+        <w:t xml:space="preserve"> in DB.</w:t>
       </w:r>
     </w:p>
     <w:p>
@@ -3729,39 +3804,39 @@
         <w:rPr>
           <w:lang w:val="en-US"/>
         </w:rPr>
-        <w:t>ID</w:t>
-      </w:r>
-    </w:p>
-    <w:p>
-      <w:pPr>
-        <w:rPr>
-          <w:lang w:val="en-US"/>
-        </w:rPr>
-      </w:pPr>
-      <w:r>
-        <w:rPr>
-          <w:lang w:val="en-US"/>
-        </w:rPr>
-        <w:t>Access: /</w:t>
-      </w:r>
-      <w:r>
-        <w:rPr>
-          <w:lang w:val="en-US"/>
-        </w:rPr>
-        <w:t>team</w:t>
-      </w:r>
-      <w:r>
-        <w:rPr>
-          <w:lang w:val="en-US"/>
-        </w:rPr>
-        <w:t>/</w:t>
-      </w:r>
-      <w:proofErr w:type="spellStart"/>
-      <w:r>
-        <w:rPr>
-          <w:lang w:val="en-US"/>
-        </w:rPr>
-        <w:t>addTeam</w:t>
+        <w:t>Nothing</w:t>
+      </w:r>
+    </w:p>
+    <w:p>
+      <w:pPr>
+        <w:rPr>
+          <w:lang w:val="en-US"/>
+        </w:rPr>
+      </w:pPr>
+      <w:r>
+        <w:rPr>
+          <w:lang w:val="en-US"/>
+        </w:rPr>
+        <w:t>A</w:t>
+      </w:r>
+      <w:r>
+        <w:rPr>
+          <w:lang w:val="en-US"/>
+        </w:rPr>
+        <w:t>ccess: /</w:t>
+      </w:r>
+      <w:r>
+        <w:rPr>
+          <w:lang w:val="en-US"/>
+        </w:rPr>
+        <w:t>team/</w:t>
+      </w:r>
+      <w:proofErr w:type="spellStart"/>
+      <w:r>
+        <w:rPr>
+          <w:lang w:val="en-US"/>
+        </w:rPr>
+        <w:t>changeTeam</w:t>
       </w:r>
       <w:proofErr w:type="spellEnd"/>
     </w:p>
@@ -3778,7 +3853,7 @@
         <w:rPr>
           <w:lang w:val="en-US"/>
         </w:rPr>
-        <w:t>changeTeam</w:t>
+        <w:t>addTeamMember</w:t>
       </w:r>
       <w:proofErr w:type="spellEnd"/>
       <w:r>
@@ -3799,139 +3874,6 @@
         <w:rPr>
           <w:lang w:val="en-US"/>
         </w:rPr>
-        <w:t>challengeID</w:t>
-      </w:r>
-      <w:proofErr w:type="spellEnd"/>
-      <w:r>
-        <w:rPr>
-          <w:lang w:val="en-US"/>
-        </w:rPr>
-        <w:t>, String name, Pic picture)</w:t>
-      </w:r>
-    </w:p>
-    <w:p>
-      <w:pPr>
-        <w:rPr>
-          <w:lang w:val="en-US"/>
-        </w:rPr>
-      </w:pPr>
-      <w:r>
-        <w:rPr>
-          <w:lang w:val="en-US"/>
-        </w:rPr>
-        <w:t xml:space="preserve">Changes </w:t>
-      </w:r>
-      <w:r>
-        <w:rPr>
-          <w:lang w:val="en-US"/>
-        </w:rPr>
-        <w:t>team</w:t>
-      </w:r>
-      <w:r>
-        <w:rPr>
-          <w:lang w:val="en-US"/>
-        </w:rPr>
-        <w:t xml:space="preserve"> in DB.</w:t>
-      </w:r>
-    </w:p>
-    <w:p>
-      <w:pPr>
-        <w:rPr>
-          <w:lang w:val="en-US"/>
-        </w:rPr>
-      </w:pPr>
-      <w:r>
-        <w:rPr>
-          <w:lang w:val="en-US"/>
-        </w:rPr>
-        <w:t>Return:</w:t>
-      </w:r>
-    </w:p>
-    <w:p>
-      <w:pPr>
-        <w:pStyle w:val="Listenabsatz"/>
-        <w:numPr>
-          <w:ilvl w:val="0"/>
-          <w:numId w:val="1"/>
-        </w:numPr>
-        <w:rPr>
-          <w:lang w:val="en-US"/>
-        </w:rPr>
-      </w:pPr>
-      <w:r>
-        <w:rPr>
-          <w:lang w:val="en-US"/>
-        </w:rPr>
-        <w:t>Nothing</w:t>
-      </w:r>
-    </w:p>
-    <w:p>
-      <w:pPr>
-        <w:rPr>
-          <w:lang w:val="en-US"/>
-        </w:rPr>
-      </w:pPr>
-      <w:r>
-        <w:rPr>
-          <w:lang w:val="en-US"/>
-        </w:rPr>
-        <w:t>A</w:t>
-      </w:r>
-      <w:r>
-        <w:rPr>
-          <w:lang w:val="en-US"/>
-        </w:rPr>
-        <w:t>ccess: /</w:t>
-      </w:r>
-      <w:r>
-        <w:rPr>
-          <w:lang w:val="en-US"/>
-        </w:rPr>
-        <w:t>team/</w:t>
-      </w:r>
-      <w:proofErr w:type="spellStart"/>
-      <w:r>
-        <w:rPr>
-          <w:lang w:val="en-US"/>
-        </w:rPr>
-        <w:t>changeTeam</w:t>
-      </w:r>
-      <w:proofErr w:type="spellEnd"/>
-    </w:p>
-    <w:p>
-      <w:pPr>
-        <w:pStyle w:val="berschrift2"/>
-        <w:rPr>
-          <w:lang w:val="en-US"/>
-        </w:rPr>
-      </w:pPr>
-      <w:proofErr w:type="spellStart"/>
-      <w:proofErr w:type="gramStart"/>
-      <w:r>
-        <w:rPr>
-          <w:lang w:val="en-US"/>
-        </w:rPr>
-        <w:t>addTeamMember</w:t>
-      </w:r>
-      <w:proofErr w:type="spellEnd"/>
-      <w:r>
-        <w:rPr>
-          <w:lang w:val="en-US"/>
-        </w:rPr>
-        <w:t>(</w:t>
-      </w:r>
-      <w:proofErr w:type="gramEnd"/>
-      <w:r>
-        <w:rPr>
-          <w:lang w:val="en-US"/>
-        </w:rPr>
-        <w:t xml:space="preserve">int </w:t>
-      </w:r>
-      <w:proofErr w:type="spellStart"/>
-      <w:r>
-        <w:rPr>
-          <w:lang w:val="en-US"/>
-        </w:rPr>
         <w:t>teamID</w:t>
       </w:r>
       <w:proofErr w:type="spellEnd"/>
@@ -3939,13 +3881,7 @@
         <w:rPr>
           <w:lang w:val="en-US"/>
         </w:rPr>
-        <w:t xml:space="preserve">, </w:t>
-      </w:r>
-      <w:r>
-        <w:rPr>
-          <w:lang w:val="en-US"/>
-        </w:rPr>
-        <w:t xml:space="preserve">int </w:t>
+        <w:t xml:space="preserve">, int </w:t>
       </w:r>
       <w:proofErr w:type="spellStart"/>
       <w:r>
@@ -4411,8 +4347,123 @@
         <w:rPr>
           <w:lang w:val="en-US"/>
         </w:rPr>
-        <w:t>String name, String motto, Picture pic</w:t>
-      </w:r>
+        <w:t>String name, String motto, Picture pic)</w:t>
+      </w:r>
+    </w:p>
+    <w:p>
+      <w:pPr>
+        <w:rPr>
+          <w:lang w:val="en-US"/>
+        </w:rPr>
+      </w:pPr>
+      <w:r>
+        <w:rPr>
+          <w:lang w:val="en-US"/>
+        </w:rPr>
+        <w:t>Adds user to DB.</w:t>
+      </w:r>
+    </w:p>
+    <w:p>
+      <w:pPr>
+        <w:rPr>
+          <w:lang w:val="en-US"/>
+        </w:rPr>
+      </w:pPr>
+      <w:r>
+        <w:rPr>
+          <w:lang w:val="en-US"/>
+        </w:rPr>
+        <w:t>Return:</w:t>
+      </w:r>
+    </w:p>
+    <w:p>
+      <w:pPr>
+        <w:pStyle w:val="Listenabsatz"/>
+        <w:numPr>
+          <w:ilvl w:val="0"/>
+          <w:numId w:val="1"/>
+        </w:numPr>
+        <w:rPr>
+          <w:lang w:val="en-US"/>
+        </w:rPr>
+      </w:pPr>
+      <w:r>
+        <w:rPr>
+          <w:lang w:val="en-US"/>
+        </w:rPr>
+        <w:t>ID</w:t>
+      </w:r>
+    </w:p>
+    <w:p>
+      <w:pPr>
+        <w:rPr>
+          <w:lang w:val="en-US"/>
+        </w:rPr>
+      </w:pPr>
+      <w:r>
+        <w:rPr>
+          <w:lang w:val="en-US"/>
+        </w:rPr>
+        <w:t>Access: /</w:t>
+      </w:r>
+      <w:r>
+        <w:rPr>
+          <w:lang w:val="en-US"/>
+        </w:rPr>
+        <w:t>user</w:t>
+      </w:r>
+      <w:r>
+        <w:rPr>
+          <w:lang w:val="en-US"/>
+        </w:rPr>
+        <w:t>/</w:t>
+      </w:r>
+      <w:proofErr w:type="spellStart"/>
+      <w:r>
+        <w:rPr>
+          <w:lang w:val="en-US"/>
+        </w:rPr>
+        <w:t>addUser</w:t>
+      </w:r>
+      <w:proofErr w:type="spellEnd"/>
+    </w:p>
+    <w:p>
+      <w:pPr>
+        <w:pStyle w:val="berschrift2"/>
+        <w:rPr>
+          <w:lang w:val="en-US"/>
+        </w:rPr>
+      </w:pPr>
+      <w:proofErr w:type="spellStart"/>
+      <w:proofErr w:type="gramStart"/>
+      <w:r>
+        <w:rPr>
+          <w:lang w:val="en-US"/>
+        </w:rPr>
+        <w:t>removeUser</w:t>
+      </w:r>
+      <w:proofErr w:type="spellEnd"/>
+      <w:r>
+        <w:rPr>
+          <w:lang w:val="en-US"/>
+        </w:rPr>
+        <w:t>(</w:t>
+      </w:r>
+      <w:proofErr w:type="gramEnd"/>
+      <w:r>
+        <w:rPr>
+          <w:lang w:val="en-US"/>
+        </w:rPr>
+        <w:t xml:space="preserve">int </w:t>
+      </w:r>
+      <w:proofErr w:type="spellStart"/>
+      <w:r>
+        <w:rPr>
+          <w:lang w:val="en-US"/>
+        </w:rPr>
+        <w:t>userID</w:t>
+      </w:r>
+      <w:proofErr w:type="spellEnd"/>
       <w:r>
         <w:rPr>
           <w:lang w:val="en-US"/>
@@ -4430,7 +4481,351 @@
         <w:rPr>
           <w:lang w:val="en-US"/>
         </w:rPr>
-        <w:t>Adds user to DB</w:t>
+        <w:t>Removes user from DB.</w:t>
+      </w:r>
+    </w:p>
+    <w:p>
+      <w:pPr>
+        <w:rPr>
+          <w:lang w:val="en-US"/>
+        </w:rPr>
+      </w:pPr>
+      <w:r>
+        <w:rPr>
+          <w:lang w:val="en-US"/>
+        </w:rPr>
+        <w:t>Return:</w:t>
+      </w:r>
+    </w:p>
+    <w:p>
+      <w:pPr>
+        <w:pStyle w:val="Listenabsatz"/>
+        <w:numPr>
+          <w:ilvl w:val="0"/>
+          <w:numId w:val="1"/>
+        </w:numPr>
+        <w:rPr>
+          <w:lang w:val="en-US"/>
+        </w:rPr>
+      </w:pPr>
+      <w:r>
+        <w:rPr>
+          <w:lang w:val="en-US"/>
+        </w:rPr>
+        <w:t>Nothing</w:t>
+      </w:r>
+    </w:p>
+    <w:p>
+      <w:pPr>
+        <w:rPr>
+          <w:lang w:val="en-US"/>
+        </w:rPr>
+      </w:pPr>
+      <w:r>
+        <w:rPr>
+          <w:lang w:val="en-US"/>
+        </w:rPr>
+        <w:t>Access: /</w:t>
+      </w:r>
+      <w:r>
+        <w:rPr>
+          <w:lang w:val="en-US"/>
+        </w:rPr>
+        <w:t>user</w:t>
+      </w:r>
+      <w:r>
+        <w:rPr>
+          <w:lang w:val="en-US"/>
+        </w:rPr>
+        <w:t>/</w:t>
+      </w:r>
+      <w:proofErr w:type="spellStart"/>
+      <w:r>
+        <w:rPr>
+          <w:lang w:val="en-US"/>
+        </w:rPr>
+        <w:t>removeUser</w:t>
+      </w:r>
+      <w:proofErr w:type="spellEnd"/>
+    </w:p>
+    <w:p>
+      <w:pPr>
+        <w:pStyle w:val="berschrift1"/>
+        <w:rPr>
+          <w:lang w:val="en-US"/>
+        </w:rPr>
+      </w:pPr>
+      <w:r>
+        <w:rPr>
+          <w:lang w:val="en-US"/>
+        </w:rPr>
+        <w:t>Activity</w:t>
+      </w:r>
+    </w:p>
+    <w:p>
+      <w:pPr>
+        <w:pStyle w:val="berschrift2"/>
+        <w:rPr>
+          <w:lang w:val="en-US"/>
+        </w:rPr>
+      </w:pPr>
+      <w:proofErr w:type="spellStart"/>
+      <w:proofErr w:type="gramStart"/>
+      <w:r>
+        <w:rPr>
+          <w:lang w:val="en-US"/>
+        </w:rPr>
+        <w:t>getActivities</w:t>
+      </w:r>
+      <w:proofErr w:type="spellEnd"/>
+      <w:r>
+        <w:rPr>
+          <w:lang w:val="en-US"/>
+        </w:rPr>
+        <w:t>(</w:t>
+      </w:r>
+      <w:proofErr w:type="gramEnd"/>
+      <w:r>
+        <w:rPr>
+          <w:lang w:val="en-US"/>
+        </w:rPr>
+        <w:t xml:space="preserve">int </w:t>
+      </w:r>
+      <w:proofErr w:type="spellStart"/>
+      <w:r>
+        <w:rPr>
+          <w:lang w:val="en-US"/>
+        </w:rPr>
+        <w:t>userID</w:t>
+      </w:r>
+      <w:proofErr w:type="spellEnd"/>
+      <w:r>
+        <w:rPr>
+          <w:lang w:val="en-US"/>
+        </w:rPr>
+        <w:t>)</w:t>
+      </w:r>
+    </w:p>
+    <w:p>
+      <w:pPr>
+        <w:rPr>
+          <w:lang w:val="en-US"/>
+        </w:rPr>
+      </w:pPr>
+      <w:r>
+        <w:rPr>
+          <w:lang w:val="en-US"/>
+        </w:rPr>
+        <w:t>Returns all activities for a user.</w:t>
+      </w:r>
+    </w:p>
+    <w:p>
+      <w:pPr>
+        <w:rPr>
+          <w:lang w:val="en-US"/>
+        </w:rPr>
+      </w:pPr>
+      <w:r>
+        <w:rPr>
+          <w:lang w:val="en-US"/>
+        </w:rPr>
+        <w:t>Return:</w:t>
+      </w:r>
+    </w:p>
+    <w:p>
+      <w:pPr>
+        <w:pStyle w:val="Listenabsatz"/>
+        <w:numPr>
+          <w:ilvl w:val="0"/>
+          <w:numId w:val="1"/>
+        </w:numPr>
+        <w:rPr>
+          <w:lang w:val="en-US"/>
+        </w:rPr>
+      </w:pPr>
+      <w:r>
+        <w:rPr>
+          <w:lang w:val="en-US"/>
+        </w:rPr>
+        <w:t>List of Activities</w:t>
+      </w:r>
+    </w:p>
+    <w:p>
+      <w:pPr>
+        <w:pStyle w:val="Listenabsatz"/>
+        <w:numPr>
+          <w:ilvl w:val="1"/>
+          <w:numId w:val="1"/>
+        </w:numPr>
+        <w:rPr>
+          <w:lang w:val="en-US"/>
+        </w:rPr>
+      </w:pPr>
+      <w:r>
+        <w:rPr>
+          <w:lang w:val="en-US"/>
+        </w:rPr>
+        <w:t>ID</w:t>
+      </w:r>
+    </w:p>
+    <w:p>
+      <w:pPr>
+        <w:pStyle w:val="Listenabsatz"/>
+        <w:numPr>
+          <w:ilvl w:val="1"/>
+          <w:numId w:val="1"/>
+        </w:numPr>
+        <w:rPr>
+          <w:lang w:val="en-US"/>
+        </w:rPr>
+      </w:pPr>
+      <w:proofErr w:type="spellStart"/>
+      <w:r>
+        <w:rPr>
+          <w:lang w:val="en-US"/>
+        </w:rPr>
+        <w:t>SportChallenge</w:t>
+      </w:r>
+      <w:proofErr w:type="spellEnd"/>
+      <w:r>
+        <w:rPr>
+          <w:lang w:val="en-US"/>
+        </w:rPr>
+        <w:t xml:space="preserve"> ID</w:t>
+      </w:r>
+    </w:p>
+    <w:p>
+      <w:pPr>
+        <w:pStyle w:val="Listenabsatz"/>
+        <w:numPr>
+          <w:ilvl w:val="1"/>
+          <w:numId w:val="1"/>
+        </w:numPr>
+        <w:rPr>
+          <w:lang w:val="en-US"/>
+        </w:rPr>
+      </w:pPr>
+      <w:r>
+        <w:rPr>
+          <w:lang w:val="en-US"/>
+        </w:rPr>
+        <w:t>Distance</w:t>
+      </w:r>
+    </w:p>
+    <w:p>
+      <w:pPr>
+        <w:rPr>
+          <w:lang w:val="en-US"/>
+        </w:rPr>
+      </w:pPr>
+      <w:r>
+        <w:rPr>
+          <w:lang w:val="en-US"/>
+        </w:rPr>
+        <w:t>Access: /</w:t>
+      </w:r>
+      <w:r>
+        <w:rPr>
+          <w:lang w:val="en-US"/>
+        </w:rPr>
+        <w:t>activity</w:t>
+      </w:r>
+      <w:r>
+        <w:rPr>
+          <w:lang w:val="en-US"/>
+        </w:rPr>
+        <w:t>/</w:t>
+      </w:r>
+      <w:proofErr w:type="spellStart"/>
+      <w:r>
+        <w:rPr>
+          <w:lang w:val="en-US"/>
+        </w:rPr>
+        <w:t>getActivities</w:t>
+      </w:r>
+      <w:proofErr w:type="spellEnd"/>
+    </w:p>
+    <w:p>
+      <w:pPr>
+        <w:pStyle w:val="berschrift2"/>
+        <w:rPr>
+          <w:lang w:val="en-US"/>
+        </w:rPr>
+      </w:pPr>
+      <w:proofErr w:type="spellStart"/>
+      <w:proofErr w:type="gramStart"/>
+      <w:r>
+        <w:rPr>
+          <w:lang w:val="en-US"/>
+        </w:rPr>
+        <w:t>addActivity</w:t>
+      </w:r>
+      <w:proofErr w:type="spellEnd"/>
+      <w:r>
+        <w:rPr>
+          <w:lang w:val="en-US"/>
+        </w:rPr>
+        <w:t>(</w:t>
+      </w:r>
+      <w:proofErr w:type="gramEnd"/>
+      <w:r>
+        <w:rPr>
+          <w:lang w:val="en-US"/>
+        </w:rPr>
+        <w:t xml:space="preserve">int </w:t>
+      </w:r>
+      <w:proofErr w:type="spellStart"/>
+      <w:r>
+        <w:rPr>
+          <w:lang w:val="en-US"/>
+        </w:rPr>
+        <w:t>userID</w:t>
+      </w:r>
+      <w:proofErr w:type="spellEnd"/>
+      <w:r>
+        <w:rPr>
+          <w:lang w:val="en-US"/>
+        </w:rPr>
+        <w:t xml:space="preserve">, </w:t>
+      </w:r>
+      <w:r>
+        <w:rPr>
+          <w:lang w:val="en-US"/>
+        </w:rPr>
+        <w:t xml:space="preserve">int </w:t>
+      </w:r>
+      <w:proofErr w:type="spellStart"/>
+      <w:r>
+        <w:rPr>
+          <w:lang w:val="en-US"/>
+        </w:rPr>
+        <w:t>sportChallengeID</w:t>
+      </w:r>
+      <w:proofErr w:type="spellEnd"/>
+      <w:r>
+        <w:rPr>
+          <w:lang w:val="en-US"/>
+        </w:rPr>
+        <w:t>, float distance</w:t>
+      </w:r>
+      <w:r>
+        <w:rPr>
+          <w:lang w:val="en-US"/>
+        </w:rPr>
+        <w:t>)</w:t>
+      </w:r>
+    </w:p>
+    <w:p>
+      <w:pPr>
+        <w:rPr>
+          <w:lang w:val="en-US"/>
+        </w:rPr>
+      </w:pPr>
+      <w:r>
+        <w:rPr>
+          <w:lang w:val="en-US"/>
+        </w:rPr>
+        <w:t>Adds activity for user</w:t>
       </w:r>
       <w:r>
         <w:rPr>
@@ -4486,7 +4881,7 @@
         <w:rPr>
           <w:lang w:val="en-US"/>
         </w:rPr>
-        <w:t>user</w:t>
+        <w:t>activity</w:t>
       </w:r>
       <w:r>
         <w:rPr>
@@ -4499,13 +4894,7 @@
         <w:rPr>
           <w:lang w:val="en-US"/>
         </w:rPr>
-        <w:t>add</w:t>
-      </w:r>
-      <w:r>
-        <w:rPr>
-          <w:lang w:val="en-US"/>
-        </w:rPr>
-        <w:t>User</w:t>
+        <w:t>addActivity</w:t>
       </w:r>
       <w:proofErr w:type="spellEnd"/>
     </w:p>
@@ -4522,13 +4911,7 @@
         <w:rPr>
           <w:lang w:val="en-US"/>
         </w:rPr>
-        <w:t>remove</w:t>
-      </w:r>
-      <w:r>
-        <w:rPr>
-          <w:lang w:val="en-US"/>
-        </w:rPr>
-        <w:t>User</w:t>
+        <w:t>changeActivity</w:t>
       </w:r>
       <w:proofErr w:type="spellEnd"/>
       <w:r>
@@ -4549,6 +4932,20 @@
         <w:rPr>
           <w:lang w:val="en-US"/>
         </w:rPr>
+        <w:t>activityID</w:t>
+      </w:r>
+      <w:proofErr w:type="spellEnd"/>
+      <w:r>
+        <w:rPr>
+          <w:lang w:val="en-US"/>
+        </w:rPr>
+        <w:t xml:space="preserve">, int </w:t>
+      </w:r>
+      <w:proofErr w:type="spellStart"/>
+      <w:r>
+        <w:rPr>
+          <w:lang w:val="en-US"/>
+        </w:rPr>
         <w:t>userID</w:t>
       </w:r>
       <w:proofErr w:type="spellEnd"/>
@@ -4556,6 +4953,147 @@
         <w:rPr>
           <w:lang w:val="en-US"/>
         </w:rPr>
+        <w:t xml:space="preserve">, int </w:t>
+      </w:r>
+      <w:proofErr w:type="spellStart"/>
+      <w:r>
+        <w:rPr>
+          <w:lang w:val="en-US"/>
+        </w:rPr>
+        <w:t>sportChallengeID</w:t>
+      </w:r>
+      <w:proofErr w:type="spellEnd"/>
+      <w:r>
+        <w:rPr>
+          <w:lang w:val="en-US"/>
+        </w:rPr>
+        <w:t>, float distance)</w:t>
+      </w:r>
+    </w:p>
+    <w:p>
+      <w:pPr>
+        <w:rPr>
+          <w:lang w:val="en-US"/>
+        </w:rPr>
+      </w:pPr>
+      <w:r>
+        <w:rPr>
+          <w:lang w:val="en-US"/>
+        </w:rPr>
+        <w:t>Changes</w:t>
+      </w:r>
+      <w:r>
+        <w:rPr>
+          <w:lang w:val="en-US"/>
+        </w:rPr>
+        <w:t xml:space="preserve"> activity for user.</w:t>
+      </w:r>
+    </w:p>
+    <w:p>
+      <w:pPr>
+        <w:rPr>
+          <w:lang w:val="en-US"/>
+        </w:rPr>
+      </w:pPr>
+      <w:r>
+        <w:rPr>
+          <w:lang w:val="en-US"/>
+        </w:rPr>
+        <w:t>Return:</w:t>
+      </w:r>
+    </w:p>
+    <w:p>
+      <w:pPr>
+        <w:pStyle w:val="Listenabsatz"/>
+        <w:numPr>
+          <w:ilvl w:val="0"/>
+          <w:numId w:val="1"/>
+        </w:numPr>
+        <w:rPr>
+          <w:lang w:val="en-US"/>
+        </w:rPr>
+      </w:pPr>
+      <w:r>
+        <w:rPr>
+          <w:lang w:val="en-US"/>
+        </w:rPr>
+        <w:t>Nothing</w:t>
+      </w:r>
+    </w:p>
+    <w:p>
+      <w:pPr>
+        <w:rPr>
+          <w:lang w:val="en-US"/>
+        </w:rPr>
+      </w:pPr>
+      <w:r>
+        <w:rPr>
+          <w:lang w:val="en-US"/>
+        </w:rPr>
+        <w:t>Access: /</w:t>
+      </w:r>
+      <w:r>
+        <w:rPr>
+          <w:lang w:val="en-US"/>
+        </w:rPr>
+        <w:t>activity</w:t>
+      </w:r>
+      <w:r>
+        <w:rPr>
+          <w:lang w:val="en-US"/>
+        </w:rPr>
+        <w:t>/</w:t>
+      </w:r>
+      <w:proofErr w:type="spellStart"/>
+      <w:r>
+        <w:rPr>
+          <w:lang w:val="en-US"/>
+        </w:rPr>
+        <w:t>changeActivity</w:t>
+      </w:r>
+      <w:proofErr w:type="spellEnd"/>
+    </w:p>
+    <w:p>
+      <w:pPr>
+        <w:pStyle w:val="berschrift2"/>
+        <w:rPr>
+          <w:lang w:val="en-US"/>
+        </w:rPr>
+      </w:pPr>
+      <w:proofErr w:type="spellStart"/>
+      <w:proofErr w:type="gramStart"/>
+      <w:r>
+        <w:rPr>
+          <w:lang w:val="en-US"/>
+        </w:rPr>
+        <w:t>removeActivity</w:t>
+      </w:r>
+      <w:proofErr w:type="spellEnd"/>
+      <w:r>
+        <w:rPr>
+          <w:lang w:val="en-US"/>
+        </w:rPr>
+        <w:t>(</w:t>
+      </w:r>
+      <w:proofErr w:type="gramEnd"/>
+      <w:r>
+        <w:rPr>
+          <w:lang w:val="en-US"/>
+        </w:rPr>
+        <w:t xml:space="preserve">int </w:t>
+      </w:r>
+      <w:proofErr w:type="spellStart"/>
+      <w:r>
+        <w:rPr>
+          <w:lang w:val="en-US"/>
+        </w:rPr>
+        <w:t>activityID</w:t>
+      </w:r>
+      <w:proofErr w:type="spellEnd"/>
+      <w:r>
+        <w:rPr>
+          <w:lang w:val="en-US"/>
+        </w:rPr>
         <w:t>)</w:t>
       </w:r>
     </w:p>
@@ -4569,687 +5107,7 @@
         <w:rPr>
           <w:lang w:val="en-US"/>
         </w:rPr>
-        <w:t>Removes</w:t>
-      </w:r>
-      <w:r>
-        <w:rPr>
-          <w:lang w:val="en-US"/>
-        </w:rPr>
-        <w:t xml:space="preserve"> user </w:t>
-      </w:r>
-      <w:r>
-        <w:rPr>
-          <w:lang w:val="en-US"/>
-        </w:rPr>
-        <w:t xml:space="preserve">from </w:t>
-      </w:r>
-      <w:r>
-        <w:rPr>
-          <w:lang w:val="en-US"/>
-        </w:rPr>
-        <w:t>DB.</w:t>
-      </w:r>
-    </w:p>
-    <w:p>
-      <w:pPr>
-        <w:rPr>
-          <w:lang w:val="en-US"/>
-        </w:rPr>
-      </w:pPr>
-      <w:r>
-        <w:rPr>
-          <w:lang w:val="en-US"/>
-        </w:rPr>
-        <w:t>Return:</w:t>
-      </w:r>
-    </w:p>
-    <w:p>
-      <w:pPr>
-        <w:pStyle w:val="Listenabsatz"/>
-        <w:numPr>
-          <w:ilvl w:val="0"/>
-          <w:numId w:val="1"/>
-        </w:numPr>
-        <w:rPr>
-          <w:lang w:val="en-US"/>
-        </w:rPr>
-      </w:pPr>
-      <w:r>
-        <w:rPr>
-          <w:lang w:val="en-US"/>
-        </w:rPr>
-        <w:t>Nothing</w:t>
-      </w:r>
-    </w:p>
-    <w:p>
-      <w:pPr>
-        <w:rPr>
-          <w:lang w:val="en-US"/>
-        </w:rPr>
-      </w:pPr>
-      <w:r>
-        <w:rPr>
-          <w:lang w:val="en-US"/>
-        </w:rPr>
-        <w:t>Access: /</w:t>
-      </w:r>
-      <w:r>
-        <w:rPr>
-          <w:lang w:val="en-US"/>
-        </w:rPr>
-        <w:t>user</w:t>
-      </w:r>
-      <w:r>
-        <w:rPr>
-          <w:lang w:val="en-US"/>
-        </w:rPr>
-        <w:t>/</w:t>
-      </w:r>
-      <w:proofErr w:type="spellStart"/>
-      <w:r>
-        <w:rPr>
-          <w:lang w:val="en-US"/>
-        </w:rPr>
-        <w:t>removeUser</w:t>
-      </w:r>
-      <w:proofErr w:type="spellEnd"/>
-    </w:p>
-    <w:p>
-      <w:pPr>
-        <w:pStyle w:val="berschrift1"/>
-        <w:rPr>
-          <w:lang w:val="en-US"/>
-        </w:rPr>
-      </w:pPr>
-      <w:r>
-        <w:rPr>
-          <w:lang w:val="en-US"/>
-        </w:rPr>
-        <w:t>Activity</w:t>
-      </w:r>
-    </w:p>
-    <w:p>
-      <w:pPr>
-        <w:pStyle w:val="berschrift2"/>
-        <w:rPr>
-          <w:lang w:val="en-US"/>
-        </w:rPr>
-      </w:pPr>
-      <w:proofErr w:type="spellStart"/>
-      <w:proofErr w:type="gramStart"/>
-      <w:r>
-        <w:rPr>
-          <w:lang w:val="en-US"/>
-        </w:rPr>
-        <w:t>getActivities</w:t>
-      </w:r>
-      <w:proofErr w:type="spellEnd"/>
-      <w:r>
-        <w:rPr>
-          <w:lang w:val="en-US"/>
-        </w:rPr>
-        <w:t>(</w:t>
-      </w:r>
-      <w:proofErr w:type="gramEnd"/>
-      <w:r>
-        <w:rPr>
-          <w:lang w:val="en-US"/>
-        </w:rPr>
-        <w:t xml:space="preserve">int </w:t>
-      </w:r>
-      <w:proofErr w:type="spellStart"/>
-      <w:r>
-        <w:rPr>
-          <w:lang w:val="en-US"/>
-        </w:rPr>
-        <w:t>userID</w:t>
-      </w:r>
-      <w:proofErr w:type="spellEnd"/>
-      <w:r>
-        <w:rPr>
-          <w:lang w:val="en-US"/>
-        </w:rPr>
-        <w:t>)</w:t>
-      </w:r>
-    </w:p>
-    <w:p>
-      <w:pPr>
-        <w:rPr>
-          <w:lang w:val="en-US"/>
-        </w:rPr>
-      </w:pPr>
-      <w:r>
-        <w:rPr>
-          <w:lang w:val="en-US"/>
-        </w:rPr>
-        <w:t>Returns all activities for a user</w:t>
-      </w:r>
-      <w:r>
-        <w:rPr>
-          <w:lang w:val="en-US"/>
-        </w:rPr>
-        <w:t>.</w:t>
-      </w:r>
-    </w:p>
-    <w:p>
-      <w:pPr>
-        <w:rPr>
-          <w:lang w:val="en-US"/>
-        </w:rPr>
-      </w:pPr>
-      <w:r>
-        <w:rPr>
-          <w:lang w:val="en-US"/>
-        </w:rPr>
-        <w:t>Return:</w:t>
-      </w:r>
-    </w:p>
-    <w:p>
-      <w:pPr>
-        <w:pStyle w:val="Listenabsatz"/>
-        <w:numPr>
-          <w:ilvl w:val="0"/>
-          <w:numId w:val="1"/>
-        </w:numPr>
-        <w:rPr>
-          <w:lang w:val="en-US"/>
-        </w:rPr>
-      </w:pPr>
-      <w:r>
-        <w:rPr>
-          <w:lang w:val="en-US"/>
-        </w:rPr>
-        <w:t>List of Activities</w:t>
-      </w:r>
-    </w:p>
-    <w:p>
-      <w:pPr>
-        <w:pStyle w:val="Listenabsatz"/>
-        <w:numPr>
-          <w:ilvl w:val="1"/>
-          <w:numId w:val="1"/>
-        </w:numPr>
-        <w:rPr>
-          <w:lang w:val="en-US"/>
-        </w:rPr>
-      </w:pPr>
-      <w:r>
-        <w:rPr>
-          <w:lang w:val="en-US"/>
-        </w:rPr>
-        <w:t>ID</w:t>
-      </w:r>
-    </w:p>
-    <w:p>
-      <w:pPr>
-        <w:pStyle w:val="Listenabsatz"/>
-        <w:numPr>
-          <w:ilvl w:val="1"/>
-          <w:numId w:val="1"/>
-        </w:numPr>
-        <w:rPr>
-          <w:lang w:val="en-US"/>
-        </w:rPr>
-      </w:pPr>
-      <w:proofErr w:type="spellStart"/>
-      <w:r>
-        <w:rPr>
-          <w:lang w:val="en-US"/>
-        </w:rPr>
-        <w:t>SportChallenge</w:t>
-      </w:r>
-      <w:proofErr w:type="spellEnd"/>
-      <w:r>
-        <w:rPr>
-          <w:lang w:val="en-US"/>
-        </w:rPr>
-        <w:t xml:space="preserve"> ID</w:t>
-      </w:r>
-    </w:p>
-    <w:p>
-      <w:pPr>
-        <w:pStyle w:val="Listenabsatz"/>
-        <w:numPr>
-          <w:ilvl w:val="1"/>
-          <w:numId w:val="1"/>
-        </w:numPr>
-        <w:rPr>
-          <w:lang w:val="en-US"/>
-        </w:rPr>
-      </w:pPr>
-      <w:r>
-        <w:rPr>
-          <w:lang w:val="en-US"/>
-        </w:rPr>
-        <w:t>Distance</w:t>
-      </w:r>
-    </w:p>
-    <w:p>
-      <w:pPr>
-        <w:rPr>
-          <w:lang w:val="en-US"/>
-        </w:rPr>
-      </w:pPr>
-      <w:r>
-        <w:rPr>
-          <w:lang w:val="en-US"/>
-        </w:rPr>
-        <w:t>Access: /</w:t>
-      </w:r>
-      <w:r>
-        <w:rPr>
-          <w:lang w:val="en-US"/>
-        </w:rPr>
-        <w:t>activity</w:t>
-      </w:r>
-      <w:r>
-        <w:rPr>
-          <w:lang w:val="en-US"/>
-        </w:rPr>
-        <w:t>/</w:t>
-      </w:r>
-      <w:proofErr w:type="spellStart"/>
-      <w:r>
-        <w:rPr>
-          <w:lang w:val="en-US"/>
-        </w:rPr>
-        <w:t>getActivities</w:t>
-      </w:r>
-      <w:proofErr w:type="spellEnd"/>
-    </w:p>
-    <w:p>
-      <w:pPr>
-        <w:pStyle w:val="berschrift2"/>
-        <w:rPr>
-          <w:lang w:val="en-US"/>
-        </w:rPr>
-      </w:pPr>
-      <w:proofErr w:type="spellStart"/>
-      <w:proofErr w:type="gramStart"/>
-      <w:r>
-        <w:rPr>
-          <w:lang w:val="en-US"/>
-        </w:rPr>
-        <w:t>addActivity</w:t>
-      </w:r>
-      <w:proofErr w:type="spellEnd"/>
-      <w:r>
-        <w:rPr>
-          <w:lang w:val="en-US"/>
-        </w:rPr>
-        <w:t>(</w:t>
-      </w:r>
-      <w:proofErr w:type="gramEnd"/>
-      <w:r>
-        <w:rPr>
-          <w:lang w:val="en-US"/>
-        </w:rPr>
-        <w:t xml:space="preserve">int </w:t>
-      </w:r>
-      <w:proofErr w:type="spellStart"/>
-      <w:r>
-        <w:rPr>
-          <w:lang w:val="en-US"/>
-        </w:rPr>
-        <w:t>userID</w:t>
-      </w:r>
-      <w:proofErr w:type="spellEnd"/>
-      <w:r>
-        <w:rPr>
-          <w:lang w:val="en-US"/>
-        </w:rPr>
-        <w:t xml:space="preserve">, </w:t>
-      </w:r>
-      <w:r>
-        <w:rPr>
-          <w:lang w:val="en-US"/>
-        </w:rPr>
-        <w:t xml:space="preserve">int </w:t>
-      </w:r>
-      <w:proofErr w:type="spellStart"/>
-      <w:r>
-        <w:rPr>
-          <w:lang w:val="en-US"/>
-        </w:rPr>
-        <w:t>sportChallengeID</w:t>
-      </w:r>
-      <w:proofErr w:type="spellEnd"/>
-      <w:r>
-        <w:rPr>
-          <w:lang w:val="en-US"/>
-        </w:rPr>
-        <w:t>, float distance</w:t>
-      </w:r>
-      <w:r>
-        <w:rPr>
-          <w:lang w:val="en-US"/>
-        </w:rPr>
-        <w:t>)</w:t>
-      </w:r>
-    </w:p>
-    <w:p>
-      <w:pPr>
-        <w:rPr>
-          <w:lang w:val="en-US"/>
-        </w:rPr>
-      </w:pPr>
-      <w:r>
-        <w:rPr>
-          <w:lang w:val="en-US"/>
-        </w:rPr>
-        <w:t>Adds activity for user</w:t>
-      </w:r>
-      <w:r>
-        <w:rPr>
-          <w:lang w:val="en-US"/>
-        </w:rPr>
-        <w:t>.</w:t>
-      </w:r>
-    </w:p>
-    <w:p>
-      <w:pPr>
-        <w:rPr>
-          <w:lang w:val="en-US"/>
-        </w:rPr>
-      </w:pPr>
-      <w:r>
-        <w:rPr>
-          <w:lang w:val="en-US"/>
-        </w:rPr>
-        <w:t>Return:</w:t>
-      </w:r>
-    </w:p>
-    <w:p>
-      <w:pPr>
-        <w:pStyle w:val="Listenabsatz"/>
-        <w:numPr>
-          <w:ilvl w:val="0"/>
-          <w:numId w:val="1"/>
-        </w:numPr>
-        <w:rPr>
-          <w:lang w:val="en-US"/>
-        </w:rPr>
-      </w:pPr>
-      <w:r>
-        <w:rPr>
-          <w:lang w:val="en-US"/>
-        </w:rPr>
-        <w:t>ID</w:t>
-      </w:r>
-    </w:p>
-    <w:p>
-      <w:pPr>
-        <w:rPr>
-          <w:lang w:val="en-US"/>
-        </w:rPr>
-      </w:pPr>
-      <w:r>
-        <w:rPr>
-          <w:lang w:val="en-US"/>
-        </w:rPr>
-        <w:t>Access: /</w:t>
-      </w:r>
-      <w:r>
-        <w:rPr>
-          <w:lang w:val="en-US"/>
-        </w:rPr>
-        <w:t>activity</w:t>
-      </w:r>
-      <w:r>
-        <w:rPr>
-          <w:lang w:val="en-US"/>
-        </w:rPr>
-        <w:t>/</w:t>
-      </w:r>
-      <w:proofErr w:type="spellStart"/>
-      <w:r>
-        <w:rPr>
-          <w:lang w:val="en-US"/>
-        </w:rPr>
-        <w:t>addActivity</w:t>
-      </w:r>
-      <w:proofErr w:type="spellEnd"/>
-    </w:p>
-    <w:p>
-      <w:pPr>
-        <w:pStyle w:val="berschrift2"/>
-        <w:rPr>
-          <w:lang w:val="en-US"/>
-        </w:rPr>
-      </w:pPr>
-      <w:proofErr w:type="spellStart"/>
-      <w:proofErr w:type="gramStart"/>
-      <w:r>
-        <w:rPr>
-          <w:lang w:val="en-US"/>
-        </w:rPr>
-        <w:t>changeActivity</w:t>
-      </w:r>
-      <w:proofErr w:type="spellEnd"/>
-      <w:r>
-        <w:rPr>
-          <w:lang w:val="en-US"/>
-        </w:rPr>
-        <w:t>(</w:t>
-      </w:r>
-      <w:proofErr w:type="gramEnd"/>
-      <w:r>
-        <w:rPr>
-          <w:lang w:val="en-US"/>
-        </w:rPr>
-        <w:t xml:space="preserve">int </w:t>
-      </w:r>
-      <w:proofErr w:type="spellStart"/>
-      <w:r>
-        <w:rPr>
-          <w:lang w:val="en-US"/>
-        </w:rPr>
-        <w:t>activityID</w:t>
-      </w:r>
-      <w:proofErr w:type="spellEnd"/>
-      <w:r>
-        <w:rPr>
-          <w:lang w:val="en-US"/>
-        </w:rPr>
-        <w:t xml:space="preserve">, </w:t>
-      </w:r>
-      <w:r>
-        <w:rPr>
-          <w:lang w:val="en-US"/>
-        </w:rPr>
-        <w:t xml:space="preserve">int </w:t>
-      </w:r>
-      <w:proofErr w:type="spellStart"/>
-      <w:r>
-        <w:rPr>
-          <w:lang w:val="en-US"/>
-        </w:rPr>
-        <w:t>userID</w:t>
-      </w:r>
-      <w:proofErr w:type="spellEnd"/>
-      <w:r>
-        <w:rPr>
-          <w:lang w:val="en-US"/>
-        </w:rPr>
-        <w:t xml:space="preserve">, int </w:t>
-      </w:r>
-      <w:proofErr w:type="spellStart"/>
-      <w:r>
-        <w:rPr>
-          <w:lang w:val="en-US"/>
-        </w:rPr>
-        <w:t>sportChallengeID</w:t>
-      </w:r>
-      <w:proofErr w:type="spellEnd"/>
-      <w:r>
-        <w:rPr>
-          <w:lang w:val="en-US"/>
-        </w:rPr>
-        <w:t>, float distance)</w:t>
-      </w:r>
-    </w:p>
-    <w:p>
-      <w:pPr>
-        <w:rPr>
-          <w:lang w:val="en-US"/>
-        </w:rPr>
-      </w:pPr>
-      <w:r>
-        <w:rPr>
-          <w:lang w:val="en-US"/>
-        </w:rPr>
-        <w:t>Changes</w:t>
-      </w:r>
-      <w:r>
-        <w:rPr>
-          <w:lang w:val="en-US"/>
-        </w:rPr>
-        <w:t xml:space="preserve"> activity for user.</w:t>
-      </w:r>
-    </w:p>
-    <w:p>
-      <w:pPr>
-        <w:rPr>
-          <w:lang w:val="en-US"/>
-        </w:rPr>
-      </w:pPr>
-      <w:r>
-        <w:rPr>
-          <w:lang w:val="en-US"/>
-        </w:rPr>
-        <w:t>Return:</w:t>
-      </w:r>
-    </w:p>
-    <w:p>
-      <w:pPr>
-        <w:pStyle w:val="Listenabsatz"/>
-        <w:numPr>
-          <w:ilvl w:val="0"/>
-          <w:numId w:val="1"/>
-        </w:numPr>
-        <w:rPr>
-          <w:lang w:val="en-US"/>
-        </w:rPr>
-      </w:pPr>
-      <w:r>
-        <w:rPr>
-          <w:lang w:val="en-US"/>
-        </w:rPr>
-        <w:t>Nothing</w:t>
-      </w:r>
-    </w:p>
-    <w:p>
-      <w:pPr>
-        <w:rPr>
-          <w:lang w:val="en-US"/>
-        </w:rPr>
-      </w:pPr>
-      <w:r>
-        <w:rPr>
-          <w:lang w:val="en-US"/>
-        </w:rPr>
-        <w:t>Access: /</w:t>
-      </w:r>
-      <w:r>
-        <w:rPr>
-          <w:lang w:val="en-US"/>
-        </w:rPr>
-        <w:t>activity</w:t>
-      </w:r>
-      <w:r>
-        <w:rPr>
-          <w:lang w:val="en-US"/>
-        </w:rPr>
-        <w:t>/</w:t>
-      </w:r>
-      <w:proofErr w:type="spellStart"/>
-      <w:r>
-        <w:rPr>
-          <w:lang w:val="en-US"/>
-        </w:rPr>
-        <w:t>changeActivity</w:t>
-      </w:r>
-      <w:proofErr w:type="spellEnd"/>
-    </w:p>
-    <w:p>
-      <w:pPr>
-        <w:pStyle w:val="berschrift2"/>
-        <w:rPr>
-          <w:lang w:val="en-US"/>
-        </w:rPr>
-      </w:pPr>
-      <w:proofErr w:type="spellStart"/>
-      <w:proofErr w:type="gramStart"/>
-      <w:r>
-        <w:rPr>
-          <w:lang w:val="en-US"/>
-        </w:rPr>
-        <w:t>remove</w:t>
-      </w:r>
-      <w:r>
-        <w:rPr>
-          <w:lang w:val="en-US"/>
-        </w:rPr>
-        <w:t>Activity</w:t>
-      </w:r>
-      <w:proofErr w:type="spellEnd"/>
-      <w:r>
-        <w:rPr>
-          <w:lang w:val="en-US"/>
-        </w:rPr>
-        <w:t>(</w:t>
-      </w:r>
-      <w:proofErr w:type="gramEnd"/>
-      <w:r>
-        <w:rPr>
-          <w:lang w:val="en-US"/>
-        </w:rPr>
-        <w:t xml:space="preserve">int </w:t>
-      </w:r>
-      <w:proofErr w:type="spellStart"/>
-      <w:r>
-        <w:rPr>
-          <w:lang w:val="en-US"/>
-        </w:rPr>
-        <w:t>activityID</w:t>
-      </w:r>
-      <w:proofErr w:type="spellEnd"/>
-      <w:r>
-        <w:rPr>
-          <w:lang w:val="en-US"/>
-        </w:rPr>
-        <w:t>)</w:t>
-      </w:r>
-    </w:p>
-    <w:p>
-      <w:pPr>
-        <w:rPr>
-          <w:lang w:val="en-US"/>
-        </w:rPr>
-      </w:pPr>
-      <w:r>
-        <w:rPr>
-          <w:lang w:val="en-US"/>
-        </w:rPr>
-        <w:t>Removes</w:t>
-      </w:r>
-      <w:r>
-        <w:rPr>
-          <w:lang w:val="en-US"/>
-        </w:rPr>
-        <w:t xml:space="preserve"> activity </w:t>
-      </w:r>
-      <w:r>
-        <w:rPr>
-          <w:lang w:val="en-US"/>
-        </w:rPr>
-        <w:t>from DB</w:t>
-      </w:r>
-      <w:r>
-        <w:rPr>
-          <w:lang w:val="en-US"/>
-        </w:rPr>
-        <w:t>.</w:t>
+        <w:t>Removes activity from DB.</w:t>
       </w:r>
     </w:p>
     <w:p>
@@ -5394,6 +5252,44 @@
     </w:sectPr>
   </w:body>
 </w:document>
+</file>
+
+<file path=word/endnotes.xml><?xml version="1.0" encoding="utf-8"?>
+<w:endnotes xmlns:wpc="http://schemas.microsoft.com/office/word/2010/wordprocessingCanvas" xmlns:cx="http://schemas.microsoft.com/office/drawing/2014/chartex" xmlns:cx1="http://schemas.microsoft.com/office/drawing/2015/9/8/chartex" xmlns:cx2="http://schemas.microsoft.com/office/drawing/2015/10/21/chartex" xmlns:cx3="http://schemas.microsoft.com/office/drawing/2016/5/9/chartex" xmlns:cx4="http://schemas.microsoft.com/office/drawing/2016/5/10/chartex" xmlns:cx5="http://schemas.microsoft.com/office/drawing/2016/5/11/chartex" xmlns:cx6="http://schemas.microsoft.com/office/drawing/2016/5/12/chartex" xmlns:cx7="http://schemas.microsoft.com/office/drawing/2016/5/13/chartex" xmlns:cx8="http://schemas.microsoft.com/office/drawing/2016/5/14/chartex" xmlns:mc="http://schemas.openxmlformats.org/markup-compatibility/2006" xmlns:aink="http://schemas.microsoft.com/office/drawing/2016/ink" xmlns:am3d="http://schemas.microsoft.com/office/drawing/2017/model3d" xmlns:o="urn:schemas-microsoft-com:office:office" xmlns:oel="http://schemas.microsoft.com/office/2019/extlst" xmlns:r="http://schemas.openxmlformats.org/officeDocument/2006/relationships" xmlns:m="http://schemas.openxmlformats.org/officeDocument/2006/math" xmlns:v="urn:schemas-microsoft-com:vml" xmlns:wp14="http://schemas.microsoft.com/office/word/2010/wordprocessingDrawing" xmlns:wp="http://schemas.openxmlformats.org/drawingml/2006/wordprocessingDrawing" xmlns:w10="urn:schemas-microsoft-com:office:word" xmlns:w="http://schemas.openxmlformats.org/wordprocessingml/2006/main" xmlns:w14="http://schemas.microsoft.com/office/word/2010/wordml" xmlns:w15="http://schemas.microsoft.com/office/word/2012/wordml" xmlns:w16cex="http://schemas.microsoft.com/office/word/2018/wordml/cex" xmlns:w16cid="http://schemas.microsoft.com/office/word/2016/wordml/cid" xmlns:w16="http://schemas.microsoft.com/office/word/2018/wordml" xmlns:w16du="http://schemas.microsoft.com/office/word/2023/wordml/word16du" xmlns:w16sdtdh="http://schemas.microsoft.com/office/word/2020/wordml/sdtdatahash" xmlns:w16se="http://schemas.microsoft.com/office/word/2015/wordml/symex" xmlns:wpg="http://schemas.microsoft.com/office/word/2010/wordprocessingGroup" xmlns:wpi="http://schemas.microsoft.com/office/word/2010/wordprocessingInk" xmlns:wne="http://schemas.microsoft.com/office/word/2006/wordml" xmlns:wps="http://schemas.microsoft.com/office/word/2010/wordprocessingShape" mc:Ignorable="w14 w15 w16se w16cid w16 w16cex w16sdtdh wp14">
+  <w:endnote w:type="separator" w:id="-1">
+    <w:p>
+      <w:r>
+        <w:separator/>
+      </w:r>
+    </w:p>
+  </w:endnote>
+  <w:endnote w:type="continuationSeparator" w:id="0">
+    <w:p>
+      <w:r>
+        <w:continuationSeparator/>
+      </w:r>
+    </w:p>
+  </w:endnote>
+</w:endnotes>
+</file>
+
+<file path=word/footnotes.xml><?xml version="1.0" encoding="utf-8"?>
+<w:footnotes xmlns:wpc="http://schemas.microsoft.com/office/word/2010/wordprocessingCanvas" xmlns:cx="http://schemas.microsoft.com/office/drawing/2014/chartex" xmlns:cx1="http://schemas.microsoft.com/office/drawing/2015/9/8/chartex" xmlns:cx2="http://schemas.microsoft.com/office/drawing/2015/10/21/chartex" xmlns:cx3="http://schemas.microsoft.com/office/drawing/2016/5/9/chartex" xmlns:cx4="http://schemas.microsoft.com/office/drawing/2016/5/10/chartex" xmlns:cx5="http://schemas.microsoft.com/office/drawing/2016/5/11/chartex" xmlns:cx6="http://schemas.microsoft.com/office/drawing/2016/5/12/chartex" xmlns:cx7="http://schemas.microsoft.com/office/drawing/2016/5/13/chartex" xmlns:cx8="http://schemas.microsoft.com/office/drawing/2016/5/14/chartex" xmlns:mc="http://schemas.openxmlformats.org/markup-compatibility/2006" xmlns:aink="http://schemas.microsoft.com/office/drawing/2016/ink" xmlns:am3d="http://schemas.microsoft.com/office/drawing/2017/model3d" xmlns:o="urn:schemas-microsoft-com:office:office" xmlns:oel="http://schemas.microsoft.com/office/2019/extlst" xmlns:r="http://schemas.openxmlformats.org/officeDocument/2006/relationships" xmlns:m="http://schemas.openxmlformats.org/officeDocument/2006/math" xmlns:v="urn:schemas-microsoft-com:vml" xmlns:wp14="http://schemas.microsoft.com/office/word/2010/wordprocessingDrawing" xmlns:wp="http://schemas.openxmlformats.org/drawingml/2006/wordprocessingDrawing" xmlns:w10="urn:schemas-microsoft-com:office:word" xmlns:w="http://schemas.openxmlformats.org/wordprocessingml/2006/main" xmlns:w14="http://schemas.microsoft.com/office/word/2010/wordml" xmlns:w15="http://schemas.microsoft.com/office/word/2012/wordml" xmlns:w16cex="http://schemas.microsoft.com/office/word/2018/wordml/cex" xmlns:w16cid="http://schemas.microsoft.com/office/word/2016/wordml/cid" xmlns:w16="http://schemas.microsoft.com/office/word/2018/wordml" xmlns:w16du="http://schemas.microsoft.com/office/word/2023/wordml/word16du" xmlns:w16sdtdh="http://schemas.microsoft.com/office/word/2020/wordml/sdtdatahash" xmlns:w16se="http://schemas.microsoft.com/office/word/2015/wordml/symex" xmlns:wpg="http://schemas.microsoft.com/office/word/2010/wordprocessingGroup" xmlns:wpi="http://schemas.microsoft.com/office/word/2010/wordprocessingInk" xmlns:wne="http://schemas.microsoft.com/office/word/2006/wordml" xmlns:wps="http://schemas.microsoft.com/office/word/2010/wordprocessingShape" mc:Ignorable="w14 w15 w16se w16cid w16 w16cex w16sdtdh wp14">
+  <w:footnote w:type="separator" w:id="-1">
+    <w:p>
+      <w:r>
+        <w:separator/>
+      </w:r>
+    </w:p>
+  </w:footnote>
+  <w:footnote w:type="continuationSeparator" w:id="0">
+    <w:p>
+      <w:r>
+        <w:continuationSeparator/>
+      </w:r>
+    </w:p>
+  </w:footnote>
+</w:footnotes>
 </file>
 
 <file path=word/numbering.xml><?xml version="1.0" encoding="utf-8"?>
@@ -6145,6 +6041,48 @@
       <w:contextualSpacing/>
     </w:pPr>
   </w:style>
+  <w:style w:type="paragraph" w:styleId="Kopfzeile">
+    <w:name w:val="header"/>
+    <w:basedOn w:val="Standard"/>
+    <w:link w:val="KopfzeileZchn"/>
+    <w:uiPriority w:val="99"/>
+    <w:unhideWhenUsed/>
+    <w:rsid w:val="00102848"/>
+    <w:pPr>
+      <w:tabs>
+        <w:tab w:val="center" w:pos="4536"/>
+        <w:tab w:val="right" w:pos="9072"/>
+      </w:tabs>
+    </w:pPr>
+  </w:style>
+  <w:style w:type="character" w:customStyle="1" w:styleId="KopfzeileZchn">
+    <w:name w:val="Kopfzeile Zchn"/>
+    <w:basedOn w:val="Absatz-Standardschriftart"/>
+    <w:link w:val="Kopfzeile"/>
+    <w:uiPriority w:val="99"/>
+    <w:rsid w:val="00102848"/>
+  </w:style>
+  <w:style w:type="paragraph" w:styleId="Fuzeile">
+    <w:name w:val="footer"/>
+    <w:basedOn w:val="Standard"/>
+    <w:link w:val="FuzeileZchn"/>
+    <w:uiPriority w:val="99"/>
+    <w:unhideWhenUsed/>
+    <w:rsid w:val="00102848"/>
+    <w:pPr>
+      <w:tabs>
+        <w:tab w:val="center" w:pos="4536"/>
+        <w:tab w:val="right" w:pos="9072"/>
+      </w:tabs>
+    </w:pPr>
+  </w:style>
+  <w:style w:type="character" w:customStyle="1" w:styleId="FuzeileZchn">
+    <w:name w:val="Fußzeile Zchn"/>
+    <w:basedOn w:val="Absatz-Standardschriftart"/>
+    <w:link w:val="Fuzeile"/>
+    <w:uiPriority w:val="99"/>
+    <w:rsid w:val="00102848"/>
+  </w:style>
 </w:styles>
 </file>
 

</xml_diff>